<commit_message>
reflection (added workshop 4 and 5 reflection)
</commit_message>
<xml_diff>
--- a/Team-4-Reflection.docx
+++ b/Team-4-Reflection.docx
@@ -1,8 +1,8 @@
 
 <file path=word/document.xml><?xml version="1.0" encoding="utf-8"?>
-<w:document xmlns:wpc="http://schemas.microsoft.com/office/word/2010/wordprocessingCanvas" xmlns:mc="http://schemas.openxmlformats.org/markup-compatibility/2006" xmlns:o="urn:schemas-microsoft-com:office:office" xmlns:r="http://schemas.openxmlformats.org/officeDocument/2006/relationships" xmlns:m="http://schemas.openxmlformats.org/officeDocument/2006/math" xmlns:v="urn:schemas-microsoft-com:vml" xmlns:wp14="http://schemas.microsoft.com/office/word/2010/wordprocessingDrawing" xmlns:wp="http://schemas.openxmlformats.org/drawingml/2006/wordprocessingDrawing" xmlns:w10="urn:schemas-microsoft-com:office:word" xmlns:w="http://schemas.openxmlformats.org/wordprocessingml/2006/main" xmlns:w14="http://schemas.microsoft.com/office/word/2010/wordml" xmlns:w15="http://schemas.microsoft.com/office/word/2012/wordml" xmlns:wpg="http://schemas.microsoft.com/office/word/2010/wordprocessingGroup" xmlns:wpi="http://schemas.microsoft.com/office/word/2010/wordprocessingInk" xmlns:wne="http://schemas.microsoft.com/office/word/2006/wordml" xmlns:wps="http://schemas.microsoft.com/office/word/2010/wordprocessingShape" xmlns:w16se="http://schemas.microsoft.com/office/word/2015/wordml/symex" xmlns:w16cid="http://schemas.microsoft.com/office/word/2016/wordml/cid" xmlns:w16="http://schemas.microsoft.com/office/word/2018/wordml" xmlns:w16cex="http://schemas.microsoft.com/office/word/2018/wordml/cex" xmlns:w16sdtdh="http://schemas.microsoft.com/office/word/2020/wordml/sdtdatahash" mc:Ignorable="w14 w15 wp14 w16se w16cid w16 w16cex w16sdtdh">
+<w:document xmlns:wpc="http://schemas.microsoft.com/office/word/2010/wordprocessingCanvas" xmlns:cx="http://schemas.microsoft.com/office/drawing/2014/chartex" xmlns:cx1="http://schemas.microsoft.com/office/drawing/2015/9/8/chartex" xmlns:cx2="http://schemas.microsoft.com/office/drawing/2015/10/21/chartex" xmlns:cx3="http://schemas.microsoft.com/office/drawing/2016/5/9/chartex" xmlns:cx4="http://schemas.microsoft.com/office/drawing/2016/5/10/chartex" xmlns:cx5="http://schemas.microsoft.com/office/drawing/2016/5/11/chartex" xmlns:cx6="http://schemas.microsoft.com/office/drawing/2016/5/12/chartex" xmlns:cx7="http://schemas.microsoft.com/office/drawing/2016/5/13/chartex" xmlns:cx8="http://schemas.microsoft.com/office/drawing/2016/5/14/chartex" xmlns:mc="http://schemas.openxmlformats.org/markup-compatibility/2006" xmlns:aink="http://schemas.microsoft.com/office/drawing/2016/ink" xmlns:am3d="http://schemas.microsoft.com/office/drawing/2017/model3d" xmlns:o="urn:schemas-microsoft-com:office:office" xmlns:oel="http://schemas.microsoft.com/office/2019/extlst" xmlns:r="http://schemas.openxmlformats.org/officeDocument/2006/relationships" xmlns:m="http://schemas.openxmlformats.org/officeDocument/2006/math" xmlns:v="urn:schemas-microsoft-com:vml" xmlns:wp14="http://schemas.microsoft.com/office/word/2010/wordprocessingDrawing" xmlns:wp="http://schemas.openxmlformats.org/drawingml/2006/wordprocessingDrawing" xmlns:w10="urn:schemas-microsoft-com:office:word" xmlns:w="http://schemas.openxmlformats.org/wordprocessingml/2006/main" xmlns:w14="http://schemas.microsoft.com/office/word/2010/wordml" xmlns:w15="http://schemas.microsoft.com/office/word/2012/wordml" xmlns:w16cex="http://schemas.microsoft.com/office/word/2018/wordml/cex" xmlns:w16cid="http://schemas.microsoft.com/office/word/2016/wordml/cid" xmlns:w16="http://schemas.microsoft.com/office/word/2018/wordml" xmlns:w16sdtdh="http://schemas.microsoft.com/office/word/2020/wordml/sdtdatahash" xmlns:w16se="http://schemas.microsoft.com/office/word/2015/wordml/symex" xmlns:wpg="http://schemas.microsoft.com/office/word/2010/wordprocessingGroup" xmlns:wpi="http://schemas.microsoft.com/office/word/2010/wordprocessingInk" xmlns:wne="http://schemas.microsoft.com/office/word/2006/wordml" xmlns:wps="http://schemas.microsoft.com/office/word/2010/wordprocessingShape" mc:Ignorable="w14 w15 w16se w16cid w16 w16cex w16sdtdh wp14">
   <w:body>
-    <w:p xmlns:wp14="http://schemas.microsoft.com/office/word/2010/wordml" wp14:paraId="31A39DDB" wp14:textId="15BF0B00">
+    <w:p>
       <w:pPr>
         <w:rPr>
           <w:sz w:val="24"/>
@@ -10,7 +10,6 @@
         </w:rPr>
       </w:pPr>
       <w:r>
-        <w:rPr/>
         <w:t>T</w:t>
       </w:r>
       <w:r>
@@ -21,9 +20,8 @@
         <w:t>eam 4 Reflection</w:t>
       </w:r>
     </w:p>
-    <w:p xmlns:wp14="http://schemas.microsoft.com/office/word/2010/wordml" wp14:paraId="6E148BB1" wp14:textId="2C9A564E">
+    <w:p>
       <w:pPr>
-        <w:pStyle w:val="Normal"/>
         <w:rPr>
           <w:sz w:val="24"/>
           <w:szCs w:val="24"/>
@@ -37,9 +35,8 @@
         <w:t>Josh, Mohsen, Mustafa</w:t>
       </w:r>
     </w:p>
-    <w:p xmlns:wp14="http://schemas.microsoft.com/office/word/2010/wordml" wp14:paraId="5215E772" wp14:textId="2BC2F3AC">
+    <w:p>
       <w:pPr>
-        <w:pStyle w:val="Normal"/>
         <w:rPr>
           <w:sz w:val="24"/>
           <w:szCs w:val="24"/>
@@ -53,9 +50,8 @@
         <w:t xml:space="preserve"> </w:t>
       </w:r>
     </w:p>
-    <w:p xmlns:wp14="http://schemas.microsoft.com/office/word/2010/wordml" wp14:paraId="2C078E63" wp14:textId="7A157C27">
+    <w:p>
       <w:pPr>
-        <w:pStyle w:val="Normal"/>
         <w:rPr>
           <w:sz w:val="24"/>
           <w:szCs w:val="24"/>
@@ -66,7 +62,21 @@
           <w:sz w:val="24"/>
           <w:szCs w:val="24"/>
         </w:rPr>
-        <w:t xml:space="preserve">This term We learned how to build windows forms desktop apps and make Asp Web App websites using razor pages. We also learned how to organize our code better so we can develop apps using a good structure. Our Team worked quickly and </w:t>
+        <w:t xml:space="preserve">This term </w:t>
+      </w:r>
+      <w:r>
+        <w:rPr>
+          <w:sz w:val="24"/>
+          <w:szCs w:val="24"/>
+        </w:rPr>
+        <w:t>w</w:t>
+      </w:r>
+      <w:r>
+        <w:rPr>
+          <w:sz w:val="24"/>
+          <w:szCs w:val="24"/>
+        </w:rPr>
+        <w:t xml:space="preserve">e learned how to build windows forms desktop apps and make Asp Web App websites using razor pages. We also learned how to organize our code better so we can develop apps using a good structure. Our Team worked quickly and </w:t>
       </w:r>
       <w:r>
         <w:rPr>
@@ -101,7 +111,106 @@
           <w:sz w:val="24"/>
           <w:szCs w:val="24"/>
         </w:rPr>
-        <w:t>finished and move on to our next parts</w:t>
+        <w:t xml:space="preserve">finished and move on to our next parts. </w:t>
+      </w:r>
+      <w:r>
+        <w:rPr>
+          <w:sz w:val="24"/>
+          <w:szCs w:val="24"/>
+        </w:rPr>
+        <w:t xml:space="preserve"> We used </w:t>
+      </w:r>
+      <w:r>
+        <w:rPr>
+          <w:sz w:val="24"/>
+          <w:szCs w:val="24"/>
+        </w:rPr>
+        <w:t>GitHub</w:t>
+      </w:r>
+      <w:r>
+        <w:rPr>
+          <w:sz w:val="24"/>
+          <w:szCs w:val="24"/>
+        </w:rPr>
+        <w:t xml:space="preserve"> so we could all work on the same codebase and progress the development of our app quickly.</w:t>
+      </w:r>
+      <w:r>
+        <w:rPr>
+          <w:sz w:val="24"/>
+          <w:szCs w:val="24"/>
+        </w:rPr>
+        <w:t xml:space="preserve"> </w:t>
+      </w:r>
+    </w:p>
+    <w:p>
+      <w:pPr>
+        <w:rPr>
+          <w:sz w:val="24"/>
+          <w:szCs w:val="24"/>
+        </w:rPr>
+      </w:pPr>
+      <w:r>
+        <w:rPr>
+          <w:sz w:val="24"/>
+          <w:szCs w:val="24"/>
+        </w:rPr>
+        <w:t xml:space="preserve">For workshop 4, one of the main issues that we faced was </w:t>
+      </w:r>
+      <w:r>
+        <w:rPr>
+          <w:sz w:val="24"/>
+          <w:szCs w:val="24"/>
+        </w:rPr>
+        <w:t xml:space="preserve">mainly working with the package table, </w:t>
+      </w:r>
+      <w:r>
+        <w:rPr>
+          <w:sz w:val="24"/>
+          <w:szCs w:val="24"/>
+        </w:rPr>
+        <w:t>link</w:t>
+      </w:r>
+      <w:r>
+        <w:rPr>
+          <w:sz w:val="24"/>
+          <w:szCs w:val="24"/>
+        </w:rPr>
+        <w:t>ing tables with multiple foreign keys was difficult</w:t>
+      </w:r>
+      <w:r>
+        <w:rPr>
+          <w:sz w:val="24"/>
+          <w:szCs w:val="24"/>
+        </w:rPr>
+        <w:t>,</w:t>
+      </w:r>
+      <w:r>
+        <w:rPr>
+          <w:sz w:val="24"/>
+          <w:szCs w:val="24"/>
+        </w:rPr>
+        <w:t xml:space="preserve"> so a </w:t>
+      </w:r>
+      <w:r>
+        <w:rPr>
+          <w:sz w:val="24"/>
+          <w:szCs w:val="24"/>
+        </w:rPr>
+        <w:t xml:space="preserve">complex </w:t>
+      </w:r>
+      <w:r>
+        <w:rPr>
+          <w:sz w:val="24"/>
+          <w:szCs w:val="24"/>
+        </w:rPr>
+        <w:t>SQL query was required. The best experience with this workshop was the product and supplier page as they were simple tables to work on comparing to packages</w:t>
+      </w:r>
+      <w:r>
+        <w:rPr>
+          <w:sz w:val="24"/>
+          <w:szCs w:val="24"/>
+        </w:rPr>
+        <w:t>, something we could have done in the future was to have more people working on the packages part of the workshop as it is harder than product and supplier but since we were a three-person team it was quite difficult delegating work to each member</w:t>
       </w:r>
       <w:r>
         <w:rPr>
@@ -115,39 +224,70 @@
           <w:sz w:val="24"/>
           <w:szCs w:val="24"/>
         </w:rPr>
-        <w:t xml:space="preserve"> </w:t>
-      </w:r>
-      <w:r>
-        <w:rPr>
-          <w:sz w:val="24"/>
-          <w:szCs w:val="24"/>
-        </w:rPr>
-        <w:t xml:space="preserve">We used </w:t>
-      </w:r>
-      <w:r>
-        <w:rPr>
-          <w:sz w:val="24"/>
-          <w:szCs w:val="24"/>
-        </w:rPr>
-        <w:t>GitHub</w:t>
-      </w:r>
-      <w:r>
-        <w:rPr>
-          <w:sz w:val="24"/>
-          <w:szCs w:val="24"/>
-        </w:rPr>
-        <w:t xml:space="preserve"> so we could all work on the same codebase and progress the development of our app quickly.</w:t>
-      </w:r>
-      <w:r>
-        <w:rPr>
-          <w:sz w:val="24"/>
-          <w:szCs w:val="24"/>
-        </w:rPr>
-        <w:t xml:space="preserve"> </w:t>
-      </w:r>
+        <w:br/>
+      </w:r>
+      <w:r>
+        <w:rPr>
+          <w:sz w:val="24"/>
+          <w:szCs w:val="24"/>
+        </w:rPr>
+        <w:t xml:space="preserve">For workshop 5, there </w:t>
+      </w:r>
+      <w:r>
+        <w:rPr>
+          <w:sz w:val="24"/>
+          <w:szCs w:val="24"/>
+        </w:rPr>
+        <w:t>weren’t</w:t>
+      </w:r>
+      <w:r>
+        <w:rPr>
+          <w:sz w:val="24"/>
+          <w:szCs w:val="24"/>
+        </w:rPr>
+        <w:t xml:space="preserve"> any major problems other than </w:t>
+      </w:r>
+      <w:r>
+        <w:rPr>
+          <w:sz w:val="24"/>
+          <w:szCs w:val="24"/>
+        </w:rPr>
+        <w:t>calculation issues with the book package, and styling with two stylesheets conflicted with each other. Overall workshop 5 was successful all around and we didn’t face any major problems that took a lot of our time during the process of making this workshop. As a three-member team we distributed the work as best and submitted our work in GitHub where we can view each other’s work in a main program file</w:t>
+      </w:r>
+      <w:r>
+        <w:rPr>
+          <w:sz w:val="24"/>
+          <w:szCs w:val="24"/>
+        </w:rPr>
+        <w:t xml:space="preserve">, </w:t>
+      </w:r>
+      <w:proofErr w:type="gramStart"/>
+      <w:r>
+        <w:rPr>
+          <w:sz w:val="24"/>
+          <w:szCs w:val="24"/>
+        </w:rPr>
+        <w:t>overall</w:t>
+      </w:r>
+      <w:proofErr w:type="gramEnd"/>
+      <w:r>
+        <w:rPr>
+          <w:sz w:val="24"/>
+          <w:szCs w:val="24"/>
+        </w:rPr>
+        <w:t xml:space="preserve"> every part of the workshops was done efficiently with the help of GitHub.</w:t>
+      </w:r>
+    </w:p>
+    <w:p>
+      <w:pPr>
+        <w:rPr>
+          <w:sz w:val="24"/>
+          <w:szCs w:val="24"/>
+        </w:rPr>
+      </w:pPr>
     </w:p>
     <w:sectPr>
-      <w:pgSz w:w="12240" w:h="15840" w:orient="portrait"/>
+      <w:pgSz w:w="12240" w:h="15840"/>
       <w:pgMar w:top="1440" w:right="1440" w:bottom="1440" w:left="1440" w:header="720" w:footer="720" w:gutter="0"/>
       <w:cols w:space="720"/>
       <w:docGrid w:linePitch="360"/>
@@ -157,11 +297,11 @@
 </file>
 
 <file path=word/styles.xml><?xml version="1.0" encoding="utf-8"?>
-<w:styles xmlns:wp14="http://schemas.microsoft.com/office/word/2010/wordprocessingDrawing" xmlns:mc="http://schemas.openxmlformats.org/markup-compatibility/2006" xmlns:r="http://schemas.openxmlformats.org/officeDocument/2006/relationships" xmlns:w="http://schemas.openxmlformats.org/wordprocessingml/2006/main" xmlns:w14="http://schemas.microsoft.com/office/word/2010/wordml" xmlns:w15="http://schemas.microsoft.com/office/word/2012/wordml" xmlns:w16se="http://schemas.microsoft.com/office/word/2015/wordml/symex" xmlns:w16cid="http://schemas.microsoft.com/office/word/2016/wordml/cid" xmlns:w16="http://schemas.microsoft.com/office/word/2018/wordml" xmlns:w16cex="http://schemas.microsoft.com/office/word/2018/wordml/cex" xmlns:w16sdtdh="http://schemas.microsoft.com/office/word/2020/wordml/sdtdatahash" mc:Ignorable="w14 w15 wp14 w16se w16cid w16 w16cex w16sdtdh">
+<w:styles xmlns:mc="http://schemas.openxmlformats.org/markup-compatibility/2006" xmlns:r="http://schemas.openxmlformats.org/officeDocument/2006/relationships" xmlns:w="http://schemas.openxmlformats.org/wordprocessingml/2006/main" xmlns:w14="http://schemas.microsoft.com/office/word/2010/wordml" xmlns:w15="http://schemas.microsoft.com/office/word/2012/wordml" xmlns:w16cex="http://schemas.microsoft.com/office/word/2018/wordml/cex" xmlns:w16cid="http://schemas.microsoft.com/office/word/2016/wordml/cid" xmlns:w16="http://schemas.microsoft.com/office/word/2018/wordml" xmlns:w16sdtdh="http://schemas.microsoft.com/office/word/2020/wordml/sdtdatahash" xmlns:w16se="http://schemas.microsoft.com/office/word/2015/wordml/symex" mc:Ignorable="w14 w15 w16se w16cid w16 w16cex w16sdtdh">
   <w:docDefaults>
     <w:rPrDefault>
       <w:rPr>
-        <w:rFonts w:asciiTheme="minorHAnsi" w:hAnsiTheme="minorHAnsi" w:eastAsiaTheme="minorHAnsi" w:cstheme="minorBidi"/>
+        <w:rFonts w:asciiTheme="minorHAnsi" w:eastAsiaTheme="minorHAnsi" w:hAnsiTheme="minorHAnsi" w:cstheme="minorBidi"/>
         <w:sz w:val="22"/>
         <w:szCs w:val="22"/>
         <w:lang w:val="en-US" w:eastAsia="en-US" w:bidi="ar-SA"/>
@@ -173,17 +313,17 @@
       </w:pPr>
     </w:pPrDefault>
   </w:docDefaults>
-  <w:latentStyles w:defLockedState="0" w:defUIPriority="99" w:defSemiHidden="0" w:defUnhideWhenUsed="0" w:defQFormat="0" w:count="371">
+  <w:latentStyles w:defLockedState="0" w:defUIPriority="99" w:defSemiHidden="0" w:defUnhideWhenUsed="0" w:defQFormat="0" w:count="376">
     <w:lsdException w:name="Normal" w:uiPriority="0" w:qFormat="1"/>
     <w:lsdException w:name="heading 1" w:uiPriority="9" w:qFormat="1"/>
-    <w:lsdException w:name="heading 2" w:uiPriority="9" w:semiHidden="1" w:unhideWhenUsed="1" w:qFormat="1"/>
-    <w:lsdException w:name="heading 3" w:uiPriority="9" w:semiHidden="1" w:unhideWhenUsed="1" w:qFormat="1"/>
-    <w:lsdException w:name="heading 4" w:uiPriority="9" w:semiHidden="1" w:unhideWhenUsed="1" w:qFormat="1"/>
-    <w:lsdException w:name="heading 5" w:uiPriority="9" w:semiHidden="1" w:unhideWhenUsed="1" w:qFormat="1"/>
-    <w:lsdException w:name="heading 6" w:uiPriority="9" w:semiHidden="1" w:unhideWhenUsed="1" w:qFormat="1"/>
-    <w:lsdException w:name="heading 7" w:uiPriority="9" w:semiHidden="1" w:unhideWhenUsed="1" w:qFormat="1"/>
-    <w:lsdException w:name="heading 8" w:uiPriority="9" w:semiHidden="1" w:unhideWhenUsed="1" w:qFormat="1"/>
-    <w:lsdException w:name="heading 9" w:uiPriority="9" w:semiHidden="1" w:unhideWhenUsed="1" w:qFormat="1"/>
+    <w:lsdException w:name="heading 2" w:semiHidden="1" w:uiPriority="9" w:unhideWhenUsed="1" w:qFormat="1"/>
+    <w:lsdException w:name="heading 3" w:semiHidden="1" w:uiPriority="9" w:unhideWhenUsed="1" w:qFormat="1"/>
+    <w:lsdException w:name="heading 4" w:semiHidden="1" w:uiPriority="9" w:unhideWhenUsed="1" w:qFormat="1"/>
+    <w:lsdException w:name="heading 5" w:semiHidden="1" w:uiPriority="9" w:unhideWhenUsed="1" w:qFormat="1"/>
+    <w:lsdException w:name="heading 6" w:semiHidden="1" w:uiPriority="9" w:unhideWhenUsed="1" w:qFormat="1"/>
+    <w:lsdException w:name="heading 7" w:semiHidden="1" w:uiPriority="9" w:unhideWhenUsed="1" w:qFormat="1"/>
+    <w:lsdException w:name="heading 8" w:semiHidden="1" w:uiPriority="9" w:unhideWhenUsed="1" w:qFormat="1"/>
+    <w:lsdException w:name="heading 9" w:semiHidden="1" w:uiPriority="9" w:unhideWhenUsed="1" w:qFormat="1"/>
     <w:lsdException w:name="index 1" w:semiHidden="1" w:unhideWhenUsed="1"/>
     <w:lsdException w:name="index 2" w:semiHidden="1" w:unhideWhenUsed="1"/>
     <w:lsdException w:name="index 3" w:semiHidden="1" w:unhideWhenUsed="1"/>
@@ -193,22 +333,22 @@
     <w:lsdException w:name="index 7" w:semiHidden="1" w:unhideWhenUsed="1"/>
     <w:lsdException w:name="index 8" w:semiHidden="1" w:unhideWhenUsed="1"/>
     <w:lsdException w:name="index 9" w:semiHidden="1" w:unhideWhenUsed="1"/>
-    <w:lsdException w:name="toc 1" w:uiPriority="39" w:semiHidden="1" w:unhideWhenUsed="1"/>
-    <w:lsdException w:name="toc 2" w:uiPriority="39" w:semiHidden="1" w:unhideWhenUsed="1"/>
-    <w:lsdException w:name="toc 3" w:uiPriority="39" w:semiHidden="1" w:unhideWhenUsed="1"/>
-    <w:lsdException w:name="toc 4" w:uiPriority="39" w:semiHidden="1" w:unhideWhenUsed="1"/>
-    <w:lsdException w:name="toc 5" w:uiPriority="39" w:semiHidden="1" w:unhideWhenUsed="1"/>
-    <w:lsdException w:name="toc 6" w:uiPriority="39" w:semiHidden="1" w:unhideWhenUsed="1"/>
-    <w:lsdException w:name="toc 7" w:uiPriority="39" w:semiHidden="1" w:unhideWhenUsed="1"/>
-    <w:lsdException w:name="toc 8" w:uiPriority="39" w:semiHidden="1" w:unhideWhenUsed="1"/>
-    <w:lsdException w:name="toc 9" w:uiPriority="39" w:semiHidden="1" w:unhideWhenUsed="1"/>
+    <w:lsdException w:name="toc 1" w:semiHidden="1" w:uiPriority="39" w:unhideWhenUsed="1"/>
+    <w:lsdException w:name="toc 2" w:semiHidden="1" w:uiPriority="39" w:unhideWhenUsed="1"/>
+    <w:lsdException w:name="toc 3" w:semiHidden="1" w:uiPriority="39" w:unhideWhenUsed="1"/>
+    <w:lsdException w:name="toc 4" w:semiHidden="1" w:uiPriority="39" w:unhideWhenUsed="1"/>
+    <w:lsdException w:name="toc 5" w:semiHidden="1" w:uiPriority="39" w:unhideWhenUsed="1"/>
+    <w:lsdException w:name="toc 6" w:semiHidden="1" w:uiPriority="39" w:unhideWhenUsed="1"/>
+    <w:lsdException w:name="toc 7" w:semiHidden="1" w:uiPriority="39" w:unhideWhenUsed="1"/>
+    <w:lsdException w:name="toc 8" w:semiHidden="1" w:uiPriority="39" w:unhideWhenUsed="1"/>
+    <w:lsdException w:name="toc 9" w:semiHidden="1" w:uiPriority="39" w:unhideWhenUsed="1"/>
     <w:lsdException w:name="Normal Indent" w:semiHidden="1" w:unhideWhenUsed="1"/>
     <w:lsdException w:name="footnote text" w:semiHidden="1" w:unhideWhenUsed="1"/>
     <w:lsdException w:name="annotation text" w:semiHidden="1" w:unhideWhenUsed="1"/>
     <w:lsdException w:name="header" w:semiHidden="1" w:unhideWhenUsed="1"/>
     <w:lsdException w:name="footer" w:semiHidden="1" w:unhideWhenUsed="1"/>
     <w:lsdException w:name="index heading" w:semiHidden="1" w:unhideWhenUsed="1"/>
-    <w:lsdException w:name="caption" w:uiPriority="35" w:semiHidden="1" w:unhideWhenUsed="1" w:qFormat="1"/>
+    <w:lsdException w:name="caption" w:semiHidden="1" w:uiPriority="35" w:unhideWhenUsed="1" w:qFormat="1"/>
     <w:lsdException w:name="table of figures" w:semiHidden="1" w:unhideWhenUsed="1"/>
     <w:lsdException w:name="envelope address" w:semiHidden="1" w:unhideWhenUsed="1"/>
     <w:lsdException w:name="envelope return" w:semiHidden="1" w:unhideWhenUsed="1"/>
@@ -239,7 +379,7 @@
     <w:lsdException w:name="Title" w:uiPriority="10" w:qFormat="1"/>
     <w:lsdException w:name="Closing" w:semiHidden="1" w:unhideWhenUsed="1"/>
     <w:lsdException w:name="Signature" w:semiHidden="1" w:unhideWhenUsed="1"/>
-    <w:lsdException w:name="Default Paragraph Font" w:uiPriority="1" w:semiHidden="1" w:unhideWhenUsed="1"/>
+    <w:lsdException w:name="Default Paragraph Font" w:semiHidden="1" w:uiPriority="1" w:unhideWhenUsed="1"/>
     <w:lsdException w:name="Body Text" w:semiHidden="1" w:unhideWhenUsed="1"/>
     <w:lsdException w:name="Body Text Indent" w:semiHidden="1" w:unhideWhenUsed="1"/>
     <w:lsdException w:name="List Continue" w:semiHidden="1" w:unhideWhenUsed="1"/>
@@ -439,8 +579,8 @@
     <w:lsdException w:name="Subtle Reference" w:uiPriority="31" w:qFormat="1"/>
     <w:lsdException w:name="Intense Reference" w:uiPriority="32" w:qFormat="1"/>
     <w:lsdException w:name="Book Title" w:uiPriority="33" w:qFormat="1"/>
-    <w:lsdException w:name="Bibliography" w:uiPriority="37" w:semiHidden="1" w:unhideWhenUsed="1"/>
-    <w:lsdException w:name="TOC Heading" w:uiPriority="39" w:semiHidden="1" w:unhideWhenUsed="1" w:qFormat="1"/>
+    <w:lsdException w:name="Bibliography" w:semiHidden="1" w:uiPriority="37" w:unhideWhenUsed="1"/>
+    <w:lsdException w:name="TOC Heading" w:semiHidden="1" w:uiPriority="39" w:unhideWhenUsed="1" w:qFormat="1"/>
     <w:lsdException w:name="Plain Table 1" w:uiPriority="41"/>
     <w:lsdException w:name="Plain Table 2" w:uiPriority="42"/>
     <w:lsdException w:name="Plain Table 3" w:uiPriority="43"/>
@@ -545,18 +685,23 @@
     <w:lsdException w:name="List Table 5 Dark Accent 6" w:uiPriority="50"/>
     <w:lsdException w:name="List Table 6 Colorful Accent 6" w:uiPriority="51"/>
     <w:lsdException w:name="List Table 7 Colorful Accent 6" w:uiPriority="52"/>
+    <w:lsdException w:name="Mention" w:semiHidden="1" w:unhideWhenUsed="1"/>
+    <w:lsdException w:name="Smart Hyperlink" w:semiHidden="1" w:unhideWhenUsed="1"/>
+    <w:lsdException w:name="Hashtag" w:semiHidden="1" w:unhideWhenUsed="1"/>
+    <w:lsdException w:name="Unresolved Mention" w:semiHidden="1" w:unhideWhenUsed="1"/>
+    <w:lsdException w:name="Smart Link" w:semiHidden="1" w:unhideWhenUsed="1"/>
   </w:latentStyles>
-  <w:style w:type="paragraph" w:styleId="Normal" w:default="1">
+  <w:style w:type="paragraph" w:default="1" w:styleId="Normal">
     <w:name w:val="Normal"/>
     <w:qFormat/>
   </w:style>
-  <w:style w:type="character" w:styleId="DefaultParagraphFont" w:default="1">
+  <w:style w:type="character" w:default="1" w:styleId="DefaultParagraphFont">
     <w:name w:val="Default Paragraph Font"/>
     <w:uiPriority w:val="1"/>
     <w:semiHidden/>
     <w:unhideWhenUsed/>
   </w:style>
-  <w:style w:type="table" w:styleId="TableNormal" w:default="1">
+  <w:style w:type="table" w:default="1" w:styleId="TableNormal">
     <w:name w:val="Normal Table"/>
     <w:uiPriority w:val="99"/>
     <w:semiHidden/>
@@ -571,7 +716,7 @@
       </w:tblCellMar>
     </w:tblPr>
   </w:style>
-  <w:style w:type="numbering" w:styleId="NoList" w:default="1">
+  <w:style w:type="numbering" w:default="1" w:styleId="NoList">
     <w:name w:val="No List"/>
     <w:uiPriority w:val="99"/>
     <w:semiHidden/>
@@ -839,4 +984,16 @@
     </a:ext>
   </a:extLst>
 </a:theme>
+</file>
+
+<file path=customXml/item1.xml><?xml version="1.0" encoding="utf-8"?>
+<b:Sources xmlns:b="http://schemas.openxmlformats.org/officeDocument/2006/bibliography" xmlns="http://schemas.openxmlformats.org/officeDocument/2006/bibliography" SelectedStyle="\APASixthEditionOfficeOnline.xsl" StyleName="APA" Version="6"/>
+</file>
+
+<file path=customXml/itemProps1.xml><?xml version="1.0" encoding="utf-8"?>
+<ds:datastoreItem xmlns:ds="http://schemas.openxmlformats.org/officeDocument/2006/customXml" ds:itemID="{0AEE1C6C-50F3-463B-8FBE-54D51C9FF2F8}">
+  <ds:schemaRefs>
+    <ds:schemaRef ds:uri="http://schemas.openxmlformats.org/officeDocument/2006/bibliography"/>
+  </ds:schemaRefs>
+</ds:datastoreItem>
 </file>
</xml_diff>